<commit_message>
Bugfixes in DialogeBox +
Fixed some Bugs in the DialogeBox script:
- In the last box the alst 2 characters werent showed.

Added the DiaogeBox Template:
- showed the max. Characters in one Box

Made Visuals of the GUI for diffrent resolutions compatible (16:10 and
16:9)
</commit_message>
<xml_diff>
--- a/Assets/Story/Dialoges/Anleitung - Lange Dialoge Erstellen.docx
+++ b/Assets/Story/Dialoges/Anleitung - Lange Dialoge Erstellen.docx
@@ -565,6 +565,206 @@
         <w:lastRenderedPageBreak/>
         <w:t>Template:</w:t>
       </w:r>
+    </w:p>
+    <w:p>
+      <w:pPr>
+        <w:rPr>
+          <w:rFonts w:ascii="Nova Cut" w:hAnsi="Nova Cut"/>
+          <w:lang w:val="de-DE"/>
+        </w:rPr>
+      </w:pPr>
+      <w:r>
+        <w:rPr>
+          <w:rFonts w:ascii="Nova Cut" w:hAnsi="Nova Cut"/>
+          <w:lang w:val="de-DE"/>
+        </w:rPr>
+        <w:t>Das ist ein Beispiel, wie lange der Text sein g</w:t>
+      </w:r>
+      <w:r>
+        <w:rPr>
+          <w:rFonts w:ascii="Nova Cut" w:hAnsi="Nova Cut"/>
+          <w:lang w:val="de-DE"/>
+        </w:rPr>
+        <w:br/>
+        <w:t xml:space="preserve">Und das insgesamt 4 male. Also es </w:t>
+      </w:r>
+      <w:proofErr w:type="spellStart"/>
+      <w:r>
+        <w:rPr>
+          <w:rFonts w:ascii="Nova Cut" w:hAnsi="Nova Cut"/>
+          <w:lang w:val="de-DE"/>
+        </w:rPr>
+        <w:t>gutb</w:t>
+      </w:r>
+      <w:proofErr w:type="spellEnd"/>
+      <w:r>
+        <w:rPr>
+          <w:rFonts w:ascii="Nova Cut" w:hAnsi="Nova Cut"/>
+          <w:lang w:val="de-DE"/>
+        </w:rPr>
+        <w:t xml:space="preserve"> </w:t>
+      </w:r>
+      <w:proofErr w:type="spellStart"/>
+      <w:r>
+        <w:rPr>
+          <w:rFonts w:ascii="Nova Cut" w:hAnsi="Nova Cut"/>
+          <w:lang w:val="de-DE"/>
+        </w:rPr>
+        <w:t>insge</w:t>
+      </w:r>
+      <w:proofErr w:type="spellEnd"/>
+      <w:r>
+        <w:rPr>
+          <w:rFonts w:ascii="Nova Cut" w:hAnsi="Nova Cut"/>
+          <w:lang w:val="de-DE"/>
+        </w:rPr>
+        <w:br/>
+        <w:t xml:space="preserve">samt 4 </w:t>
+      </w:r>
+      <w:proofErr w:type="spellStart"/>
+      <w:r>
+        <w:rPr>
+          <w:rFonts w:ascii="Nova Cut" w:hAnsi="Nova Cut"/>
+          <w:lang w:val="de-DE"/>
+        </w:rPr>
+        <w:t>linien</w:t>
+      </w:r>
+      <w:proofErr w:type="spellEnd"/>
+      <w:r>
+        <w:rPr>
+          <w:rFonts w:ascii="Nova Cut" w:hAnsi="Nova Cut"/>
+          <w:lang w:val="de-DE"/>
+        </w:rPr>
+        <w:t>. Wie man das genau macht ist e</w:t>
+      </w:r>
+      <w:r>
+        <w:rPr>
+          <w:rFonts w:ascii="Nova Cut" w:hAnsi="Nova Cut"/>
+          <w:lang w:val="de-DE"/>
+        </w:rPr>
+        <w:br/>
+      </w:r>
+      <w:proofErr w:type="spellStart"/>
+      <w:r>
+        <w:rPr>
+          <w:rFonts w:ascii="Nova Cut" w:hAnsi="Nova Cut"/>
+          <w:lang w:val="de-DE"/>
+        </w:rPr>
+        <w:t>uch</w:t>
+      </w:r>
+      <w:proofErr w:type="spellEnd"/>
+      <w:r>
+        <w:rPr>
+          <w:rFonts w:ascii="Nova Cut" w:hAnsi="Nova Cut"/>
+          <w:lang w:val="de-DE"/>
+        </w:rPr>
+        <w:t xml:space="preserve"> überlassen (bisschen schöner auch noch)</w:t>
+      </w:r>
+    </w:p>
+    <w:p>
+      <w:pPr>
+        <w:rPr>
+          <w:rFonts w:ascii="Consolas" w:hAnsi="Consolas"/>
+          <w:lang w:val="de-DE"/>
+        </w:rPr>
+      </w:pPr>
+      <w:r>
+        <w:rPr>
+          <w:rFonts w:ascii="Consolas" w:hAnsi="Consolas"/>
+          <w:lang w:val="de-DE"/>
+        </w:rPr>
+        <w:t>Das ist ein Beispiel, wie lange der Text sein g</w:t>
+      </w:r>
+      <w:r>
+        <w:rPr>
+          <w:rFonts w:ascii="Consolas" w:hAnsi="Consolas"/>
+          <w:lang w:val="de-DE"/>
+        </w:rPr>
+        <w:br/>
+        <w:t xml:space="preserve">Und das insgesamt 4 male. Also es </w:t>
+      </w:r>
+      <w:proofErr w:type="spellStart"/>
+      <w:r>
+        <w:rPr>
+          <w:rFonts w:ascii="Consolas" w:hAnsi="Consolas"/>
+          <w:lang w:val="de-DE"/>
+        </w:rPr>
+        <w:t>gutb</w:t>
+      </w:r>
+      <w:proofErr w:type="spellEnd"/>
+      <w:r>
+        <w:rPr>
+          <w:rFonts w:ascii="Consolas" w:hAnsi="Consolas"/>
+          <w:lang w:val="de-DE"/>
+        </w:rPr>
+        <w:t xml:space="preserve"> </w:t>
+      </w:r>
+      <w:proofErr w:type="spellStart"/>
+      <w:r>
+        <w:rPr>
+          <w:rFonts w:ascii="Consolas" w:hAnsi="Consolas"/>
+          <w:lang w:val="de-DE"/>
+        </w:rPr>
+        <w:t>insge</w:t>
+      </w:r>
+      <w:proofErr w:type="spellEnd"/>
+      <w:r>
+        <w:rPr>
+          <w:rFonts w:ascii="Consolas" w:hAnsi="Consolas"/>
+          <w:lang w:val="de-DE"/>
+        </w:rPr>
+        <w:br/>
+        <w:t xml:space="preserve">samt 4 </w:t>
+      </w:r>
+      <w:proofErr w:type="spellStart"/>
+      <w:r>
+        <w:rPr>
+          <w:rFonts w:ascii="Consolas" w:hAnsi="Consolas"/>
+          <w:lang w:val="de-DE"/>
+        </w:rPr>
+        <w:t>linien</w:t>
+      </w:r>
+      <w:proofErr w:type="spellEnd"/>
+      <w:r>
+        <w:rPr>
+          <w:rFonts w:ascii="Consolas" w:hAnsi="Consolas"/>
+          <w:lang w:val="de-DE"/>
+        </w:rPr>
+        <w:t>. Wie man das genau macht ist e</w:t>
+      </w:r>
+      <w:r>
+        <w:rPr>
+          <w:rFonts w:ascii="Consolas" w:hAnsi="Consolas"/>
+          <w:lang w:val="de-DE"/>
+        </w:rPr>
+        <w:br/>
+      </w:r>
+      <w:proofErr w:type="spellStart"/>
+      <w:r>
+        <w:rPr>
+          <w:rFonts w:ascii="Consolas" w:hAnsi="Consolas"/>
+          <w:lang w:val="de-DE"/>
+        </w:rPr>
+        <w:t>uch</w:t>
+      </w:r>
+      <w:proofErr w:type="spellEnd"/>
+      <w:r>
+        <w:rPr>
+          <w:rFonts w:ascii="Consolas" w:hAnsi="Consolas"/>
+          <w:lang w:val="de-DE"/>
+        </w:rPr>
+        <w:t xml:space="preserve"> überlassen (bisschen schöner auch noch)</w:t>
+      </w:r>
+    </w:p>
+    <w:p>
+      <w:pPr>
+        <w:rPr>
+          <w:rFonts w:ascii="Nova Cut" w:hAnsi="Nova Cut"/>
+          <w:lang w:val="de-DE"/>
+        </w:rPr>
+      </w:pPr>
+      <w:bookmarkStart w:id="0" w:name="_GoBack"/>
+      <w:bookmarkEnd w:id="0"/>
     </w:p>
     <w:p>
       <w:pPr>
@@ -1409,8 +1609,6 @@
         </w:rPr>
         <w:t>n</w:t>
       </w:r>
-      <w:bookmarkStart w:id="0" w:name="_GoBack"/>
-      <w:bookmarkEnd w:id="0"/>
       <w:r>
         <w:rPr>
           <w:rFonts w:ascii="Consolas" w:hAnsi="Consolas" w:cs="Consolas"/>
@@ -1807,16 +2005,40 @@
           <w:color w:val="000000"/>
           <w:sz w:val="19"/>
           <w:szCs w:val="19"/>
-        </w:rPr>
-      </w:pPr>
-      <w:r>
-        <w:rPr>
-          <w:rFonts w:ascii="Consolas" w:hAnsi="Consolas" w:cs="Consolas"/>
-          <w:color w:val="000000"/>
-          <w:sz w:val="19"/>
-          <w:szCs w:val="19"/>
-        </w:rPr>
-        <w:t>&lt;new&gt;</w:t>
+          <w:lang w:val="de-DE"/>
+        </w:rPr>
+      </w:pPr>
+      <w:r>
+        <w:rPr>
+          <w:rFonts w:ascii="Consolas" w:hAnsi="Consolas" w:cs="Consolas"/>
+          <w:color w:val="000000"/>
+          <w:sz w:val="19"/>
+          <w:szCs w:val="19"/>
+          <w:lang w:val="de-DE"/>
+        </w:rPr>
+        <w:t>&lt;</w:t>
+      </w:r>
+      <w:proofErr w:type="spellStart"/>
+      <w:r>
+        <w:rPr>
+          <w:rFonts w:ascii="Consolas" w:hAnsi="Consolas" w:cs="Consolas"/>
+          <w:color w:val="000000"/>
+          <w:sz w:val="19"/>
+          <w:szCs w:val="19"/>
+          <w:lang w:val="de-DE"/>
+        </w:rPr>
+        <w:t>new</w:t>
+      </w:r>
+      <w:proofErr w:type="spellEnd"/>
+      <w:r>
+        <w:rPr>
+          <w:rFonts w:ascii="Consolas" w:hAnsi="Consolas" w:cs="Consolas"/>
+          <w:color w:val="000000"/>
+          <w:sz w:val="19"/>
+          <w:szCs w:val="19"/>
+          <w:lang w:val="de-DE"/>
+        </w:rPr>
+        <w:t>&gt;</w:t>
       </w:r>
     </w:p>
     <w:p>

</xml_diff>

<commit_message>
Expaned and Cleaned the TextBox Code
The Text now fluently appears even with html attributes.
Also updated the Template Anleitung
</commit_message>
<xml_diff>
--- a/Assets/Story/Dialoges/Anleitung - Lange Dialoge Erstellen.docx
+++ b/Assets/Story/Dialoges/Anleitung - Lange Dialoge Erstellen.docx
@@ -70,21 +70,7 @@
         <w:rPr>
           <w:lang w:val="de-DE"/>
         </w:rPr>
-        <w:t>Die Dialoge werden jeweils immer mit dem Schlüsselwort &lt;</w:t>
-      </w:r>
-      <w:proofErr w:type="spellStart"/>
-      <w:r>
-        <w:rPr>
-          <w:lang w:val="de-DE"/>
-        </w:rPr>
-        <w:t>new</w:t>
-      </w:r>
-      <w:proofErr w:type="spellEnd"/>
-      <w:r>
-        <w:rPr>
-          <w:lang w:val="de-DE"/>
-        </w:rPr>
-        <w:t xml:space="preserve">&gt; unterteilt, damit ein Dialogabschnitt nicht zu lange wird. Da zu viel Text einfach weggeschnitten wird, sollte man lieber öfters </w:t>
+        <w:t xml:space="preserve">Die Dialoge werden jeweils immer mit dem Schlüsselwort &lt;new&gt; unterteilt, damit ein Dialogabschnitt nicht zu lange wird. Da zu viel Text einfach weggeschnitten wird, sollte man lieber öfters </w:t>
       </w:r>
       <w:r>
         <w:rPr>
@@ -108,21 +94,7 @@
         <w:rPr>
           <w:lang w:val="de-DE"/>
         </w:rPr>
-        <w:t xml:space="preserve"> &lt;</w:t>
-      </w:r>
-      <w:proofErr w:type="spellStart"/>
-      <w:r>
-        <w:rPr>
-          <w:lang w:val="de-DE"/>
-        </w:rPr>
-        <w:t>new</w:t>
-      </w:r>
-      <w:proofErr w:type="spellEnd"/>
-      <w:r>
-        <w:rPr>
-          <w:lang w:val="de-DE"/>
-        </w:rPr>
-        <w:t>&gt; verwenden.</w:t>
+        <w:t xml:space="preserve"> &lt;new&gt; verwenden.</w:t>
       </w:r>
       <w:r>
         <w:rPr>
@@ -192,21 +164,7 @@
         <w:rPr>
           <w:lang w:val="de-DE"/>
         </w:rPr>
-        <w:t xml:space="preserve"> Dann, wenn alles fertig ist, soll man alles nehmen, und in eine *.</w:t>
-      </w:r>
-      <w:proofErr w:type="spellStart"/>
-      <w:r>
-        <w:rPr>
-          <w:lang w:val="de-DE"/>
-        </w:rPr>
-        <w:t>txt</w:t>
-      </w:r>
-      <w:proofErr w:type="spellEnd"/>
-      <w:r>
-        <w:rPr>
-          <w:lang w:val="de-DE"/>
-        </w:rPr>
-        <w:t xml:space="preserve"> Datei kopieren, da nur das das </w:t>
+        <w:t xml:space="preserve"> Dann, wenn alles fertig ist, soll man alles nehmen, und in eine *.txt Datei kopieren, da nur das das </w:t>
       </w:r>
       <w:r>
         <w:rPr>
@@ -231,21 +189,7 @@
         <w:rPr>
           <w:lang w:val="de-DE"/>
         </w:rPr>
-        <w:t xml:space="preserve">Man kann auch den Text wie in </w:t>
-      </w:r>
-      <w:proofErr w:type="spellStart"/>
-      <w:r>
-        <w:rPr>
-          <w:lang w:val="de-DE"/>
-        </w:rPr>
-        <w:t>Html</w:t>
-      </w:r>
-      <w:proofErr w:type="spellEnd"/>
-      <w:r>
-        <w:rPr>
-          <w:lang w:val="de-DE"/>
-        </w:rPr>
-        <w:t xml:space="preserve"> für sich formatieren</w:t>
+        <w:t>Man kann auch den Text wie in Html für sich formatieren</w:t>
       </w:r>
       <w:r>
         <w:rPr>
@@ -270,7 +214,33 @@
         <w:rPr>
           <w:lang w:val="de-DE"/>
         </w:rPr>
-        <w:t>Hinweis: man kann kein Scharfes ß zeigen</w:t>
+        <w:t>Hinweis</w:t>
+      </w:r>
+      <w:r>
+        <w:rPr>
+          <w:lang w:val="de-DE"/>
+        </w:rPr>
+        <w:t>e:</w:t>
+      </w:r>
+    </w:p>
+    <w:p>
+      <w:pPr>
+        <w:ind w:firstLine="720"/>
+        <w:rPr>
+          <w:lang w:val="de-DE"/>
+        </w:rPr>
+      </w:pPr>
+      <w:r>
+        <w:rPr>
+          <w:lang w:val="de-DE"/>
+        </w:rPr>
+        <w:t xml:space="preserve">- </w:t>
+      </w:r>
+      <w:r>
+        <w:rPr>
+          <w:lang w:val="de-DE"/>
+        </w:rPr>
+        <w:t>man kann kein Scharfes ß zeigen</w:t>
       </w:r>
       <w:r>
         <w:rPr>
@@ -278,6 +248,21 @@
         </w:rPr>
         <w:t>!</w:t>
       </w:r>
+      <w:r>
+        <w:rPr>
+          <w:lang w:val="de-DE"/>
+        </w:rPr>
+        <w:br/>
+      </w:r>
+      <w:r>
+        <w:rPr>
+          <w:lang w:val="de-DE"/>
+        </w:rPr>
+        <w:tab/>
+        <w:t>- Man muss mindestens ein Leerzeichen zwischen den RichTextAttributen Lassen</w:t>
+      </w:r>
+      <w:bookmarkStart w:id="0" w:name="_GoBack"/>
+      <w:bookmarkEnd w:id="0"/>
     </w:p>
     <w:p>
       <w:pPr>
@@ -562,7 +547,6 @@
         <w:rPr>
           <w:lang w:val="de-DE"/>
         </w:rPr>
-        <w:lastRenderedPageBreak/>
         <w:t>Template:</w:t>
       </w:r>
     </w:p>
@@ -586,185 +570,71 @@
           <w:lang w:val="de-DE"/>
         </w:rPr>
         <w:br/>
-        <w:t xml:space="preserve">Und das insgesamt 4 male. Also es </w:t>
-      </w:r>
-      <w:proofErr w:type="spellStart"/>
+        <w:t>Und das insgesamt 4 male. Also es gutb insge</w:t>
+      </w:r>
       <w:r>
         <w:rPr>
           <w:rFonts w:ascii="Nova Cut" w:hAnsi="Nova Cut"/>
           <w:lang w:val="de-DE"/>
         </w:rPr>
-        <w:t>gutb</w:t>
-      </w:r>
-      <w:proofErr w:type="spellEnd"/>
+        <w:br/>
+        <w:t>samt 4 linien. Wie man das genau macht ist e</w:t>
+      </w:r>
       <w:r>
         <w:rPr>
           <w:rFonts w:ascii="Nova Cut" w:hAnsi="Nova Cut"/>
           <w:lang w:val="de-DE"/>
         </w:rPr>
-        <w:t xml:space="preserve"> </w:t>
-      </w:r>
-      <w:proofErr w:type="spellStart"/>
-      <w:r>
+        <w:br/>
+        <w:t>uch überlassen (bisschen schöner auch noch)</w:t>
+      </w:r>
+    </w:p>
+    <w:p>
+      <w:pPr>
+        <w:rPr>
+          <w:rFonts w:ascii="Consolas" w:hAnsi="Consolas"/>
+          <w:lang w:val="de-DE"/>
+        </w:rPr>
+      </w:pPr>
+      <w:r>
+        <w:rPr>
+          <w:rFonts w:ascii="Consolas" w:hAnsi="Consolas"/>
+          <w:lang w:val="de-DE"/>
+        </w:rPr>
+        <w:t>Das ist ein Beispiel, wie lange der Text sein g</w:t>
+      </w:r>
+      <w:r>
+        <w:rPr>
+          <w:rFonts w:ascii="Consolas" w:hAnsi="Consolas"/>
+          <w:lang w:val="de-DE"/>
+        </w:rPr>
+        <w:br/>
+        <w:t>Und das insgesamt 4 male. Also es gutb insge</w:t>
+      </w:r>
+      <w:r>
+        <w:rPr>
+          <w:rFonts w:ascii="Consolas" w:hAnsi="Consolas"/>
+          <w:lang w:val="de-DE"/>
+        </w:rPr>
+        <w:br/>
+        <w:t>samt 4 linien. Wie man das genau macht ist e</w:t>
+      </w:r>
+      <w:r>
+        <w:rPr>
+          <w:rFonts w:ascii="Consolas" w:hAnsi="Consolas"/>
+          <w:lang w:val="de-DE"/>
+        </w:rPr>
+        <w:br/>
+        <w:t>uch überlassen (bisschen schöner auch noch)</w:t>
+      </w:r>
+    </w:p>
+    <w:p>
+      <w:pPr>
         <w:rPr>
           <w:rFonts w:ascii="Nova Cut" w:hAnsi="Nova Cut"/>
           <w:lang w:val="de-DE"/>
         </w:rPr>
-        <w:t>insge</w:t>
-      </w:r>
-      <w:proofErr w:type="spellEnd"/>
-      <w:r>
-        <w:rPr>
-          <w:rFonts w:ascii="Nova Cut" w:hAnsi="Nova Cut"/>
-          <w:lang w:val="de-DE"/>
-        </w:rPr>
-        <w:br/>
-        <w:t xml:space="preserve">samt 4 </w:t>
-      </w:r>
-      <w:proofErr w:type="spellStart"/>
-      <w:r>
-        <w:rPr>
-          <w:rFonts w:ascii="Nova Cut" w:hAnsi="Nova Cut"/>
-          <w:lang w:val="de-DE"/>
-        </w:rPr>
-        <w:t>linien</w:t>
-      </w:r>
-      <w:proofErr w:type="spellEnd"/>
-      <w:r>
-        <w:rPr>
-          <w:rFonts w:ascii="Nova Cut" w:hAnsi="Nova Cut"/>
-          <w:lang w:val="de-DE"/>
-        </w:rPr>
-        <w:t>. Wie man das genau macht ist e</w:t>
-      </w:r>
-      <w:r>
-        <w:rPr>
-          <w:rFonts w:ascii="Nova Cut" w:hAnsi="Nova Cut"/>
-          <w:lang w:val="de-DE"/>
-        </w:rPr>
-        <w:br/>
-      </w:r>
-      <w:proofErr w:type="spellStart"/>
-      <w:r>
-        <w:rPr>
-          <w:rFonts w:ascii="Nova Cut" w:hAnsi="Nova Cut"/>
-          <w:lang w:val="de-DE"/>
-        </w:rPr>
-        <w:t>uch</w:t>
-      </w:r>
-      <w:proofErr w:type="spellEnd"/>
-      <w:r>
-        <w:rPr>
-          <w:rFonts w:ascii="Nova Cut" w:hAnsi="Nova Cut"/>
-          <w:lang w:val="de-DE"/>
-        </w:rPr>
-        <w:t xml:space="preserve"> überlassen (bisschen schöner auch noch)</w:t>
-      </w:r>
-    </w:p>
-    <w:p>
-      <w:pPr>
-        <w:rPr>
-          <w:rFonts w:ascii="Consolas" w:hAnsi="Consolas"/>
-          <w:lang w:val="de-DE"/>
-        </w:rPr>
-      </w:pPr>
-      <w:r>
-        <w:rPr>
-          <w:rFonts w:ascii="Consolas" w:hAnsi="Consolas"/>
-          <w:lang w:val="de-DE"/>
-        </w:rPr>
-        <w:t>Das ist ein Beispiel, wie lange der Text sein g</w:t>
-      </w:r>
-      <w:r>
-        <w:rPr>
-          <w:rFonts w:ascii="Consolas" w:hAnsi="Consolas"/>
-          <w:lang w:val="de-DE"/>
-        </w:rPr>
-        <w:br/>
-        <w:t xml:space="preserve">Und das insgesamt 4 male. Also es </w:t>
-      </w:r>
-      <w:proofErr w:type="spellStart"/>
-      <w:r>
-        <w:rPr>
-          <w:rFonts w:ascii="Consolas" w:hAnsi="Consolas"/>
-          <w:lang w:val="de-DE"/>
-        </w:rPr>
-        <w:t>gutb</w:t>
-      </w:r>
-      <w:proofErr w:type="spellEnd"/>
-      <w:r>
-        <w:rPr>
-          <w:rFonts w:ascii="Consolas" w:hAnsi="Consolas"/>
-          <w:lang w:val="de-DE"/>
-        </w:rPr>
-        <w:t xml:space="preserve"> </w:t>
-      </w:r>
-      <w:proofErr w:type="spellStart"/>
-      <w:r>
-        <w:rPr>
-          <w:rFonts w:ascii="Consolas" w:hAnsi="Consolas"/>
-          <w:lang w:val="de-DE"/>
-        </w:rPr>
-        <w:t>insge</w:t>
-      </w:r>
-      <w:proofErr w:type="spellEnd"/>
-      <w:r>
-        <w:rPr>
-          <w:rFonts w:ascii="Consolas" w:hAnsi="Consolas"/>
-          <w:lang w:val="de-DE"/>
-        </w:rPr>
-        <w:br/>
-        <w:t xml:space="preserve">samt 4 </w:t>
-      </w:r>
-      <w:proofErr w:type="spellStart"/>
-      <w:r>
-        <w:rPr>
-          <w:rFonts w:ascii="Consolas" w:hAnsi="Consolas"/>
-          <w:lang w:val="de-DE"/>
-        </w:rPr>
-        <w:t>linien</w:t>
-      </w:r>
-      <w:proofErr w:type="spellEnd"/>
-      <w:r>
-        <w:rPr>
-          <w:rFonts w:ascii="Consolas" w:hAnsi="Consolas"/>
-          <w:lang w:val="de-DE"/>
-        </w:rPr>
-        <w:t>. Wie man das genau macht ist e</w:t>
-      </w:r>
-      <w:r>
-        <w:rPr>
-          <w:rFonts w:ascii="Consolas" w:hAnsi="Consolas"/>
-          <w:lang w:val="de-DE"/>
-        </w:rPr>
-        <w:br/>
-      </w:r>
-      <w:proofErr w:type="spellStart"/>
-      <w:r>
-        <w:rPr>
-          <w:rFonts w:ascii="Consolas" w:hAnsi="Consolas"/>
-          <w:lang w:val="de-DE"/>
-        </w:rPr>
-        <w:t>uch</w:t>
-      </w:r>
-      <w:proofErr w:type="spellEnd"/>
-      <w:r>
-        <w:rPr>
-          <w:rFonts w:ascii="Consolas" w:hAnsi="Consolas"/>
-          <w:lang w:val="de-DE"/>
-        </w:rPr>
-        <w:t xml:space="preserve"> überlassen (bisschen schöner auch noch)</w:t>
-      </w:r>
-    </w:p>
-    <w:p>
-      <w:pPr>
-        <w:rPr>
-          <w:rFonts w:ascii="Nova Cut" w:hAnsi="Nova Cut"/>
-          <w:lang w:val="de-DE"/>
-        </w:rPr>
-      </w:pPr>
-      <w:bookmarkStart w:id="0" w:name="_GoBack"/>
-      <w:bookmarkEnd w:id="0"/>
+      </w:pPr>
     </w:p>
     <w:p>
       <w:pPr>
@@ -820,29 +690,7 @@
           <w:szCs w:val="28"/>
           <w:lang w:val="de-DE"/>
         </w:rPr>
-        <w:t>&lt;</w:t>
-      </w:r>
-      <w:proofErr w:type="spellStart"/>
-      <w:r>
-        <w:rPr>
-          <w:rFonts w:ascii="Nova Cut" w:hAnsi="Nova Cut" w:cs="Consolas"/>
-          <w:color w:val="000000"/>
-          <w:sz w:val="28"/>
-          <w:szCs w:val="28"/>
-          <w:lang w:val="de-DE"/>
-        </w:rPr>
-        <w:t>new</w:t>
-      </w:r>
-      <w:proofErr w:type="spellEnd"/>
-      <w:r>
-        <w:rPr>
-          <w:rFonts w:ascii="Nova Cut" w:hAnsi="Nova Cut" w:cs="Consolas"/>
-          <w:color w:val="000000"/>
-          <w:sz w:val="28"/>
-          <w:szCs w:val="28"/>
-          <w:lang w:val="de-DE"/>
-        </w:rPr>
-        <w:t>&gt;</w:t>
+        <w:t>&lt;new&gt;</w:t>
       </w:r>
     </w:p>
     <w:p>
@@ -982,29 +830,7 @@
           <w:szCs w:val="28"/>
           <w:lang w:val="de-DE"/>
         </w:rPr>
-        <w:t>&lt;</w:t>
-      </w:r>
-      <w:proofErr w:type="spellStart"/>
-      <w:r>
-        <w:rPr>
-          <w:rFonts w:ascii="Nova Cut" w:hAnsi="Nova Cut" w:cs="Consolas"/>
-          <w:color w:val="000000"/>
-          <w:sz w:val="28"/>
-          <w:szCs w:val="28"/>
-          <w:lang w:val="de-DE"/>
-        </w:rPr>
-        <w:t>new</w:t>
-      </w:r>
-      <w:proofErr w:type="spellEnd"/>
-      <w:r>
-        <w:rPr>
-          <w:rFonts w:ascii="Nova Cut" w:hAnsi="Nova Cut" w:cs="Consolas"/>
-          <w:color w:val="000000"/>
-          <w:sz w:val="28"/>
-          <w:szCs w:val="28"/>
-          <w:lang w:val="de-DE"/>
-        </w:rPr>
-        <w:t>&gt;</w:t>
+        <w:t>&lt;new&gt;</w:t>
       </w:r>
     </w:p>
     <w:p>
@@ -1029,249 +855,7 @@
           <w:szCs w:val="28"/>
           <w:lang w:val="de-DE"/>
         </w:rPr>
-        <w:t>Man kann auch &lt;</w:t>
-      </w:r>
-      <w:proofErr w:type="spellStart"/>
-      <w:r>
-        <w:rPr>
-          <w:rFonts w:ascii="Nova Cut" w:hAnsi="Nova Cut" w:cs="Consolas"/>
-          <w:color w:val="000000"/>
-          <w:sz w:val="28"/>
-          <w:szCs w:val="28"/>
-          <w:lang w:val="de-DE"/>
-        </w:rPr>
-        <w:t>size</w:t>
-      </w:r>
-      <w:proofErr w:type="spellEnd"/>
-      <w:r>
-        <w:rPr>
-          <w:rFonts w:ascii="Nova Cut" w:hAnsi="Nova Cut" w:cs="Consolas"/>
-          <w:color w:val="000000"/>
-          <w:sz w:val="28"/>
-          <w:szCs w:val="28"/>
-          <w:lang w:val="de-DE"/>
-        </w:rPr>
-        <w:t>=60&gt;</w:t>
-      </w:r>
-      <w:proofErr w:type="spellStart"/>
-      <w:r>
-        <w:rPr>
-          <w:rFonts w:ascii="Nova Cut" w:hAnsi="Nova Cut" w:cs="Consolas"/>
-          <w:color w:val="000000"/>
-          <w:sz w:val="28"/>
-          <w:szCs w:val="28"/>
-          <w:lang w:val="de-DE"/>
-        </w:rPr>
-        <w:t>Grosse</w:t>
-      </w:r>
-      <w:proofErr w:type="spellEnd"/>
-      <w:r>
-        <w:rPr>
-          <w:rFonts w:ascii="Nova Cut" w:hAnsi="Nova Cut" w:cs="Consolas"/>
-          <w:color w:val="000000"/>
-          <w:sz w:val="28"/>
-          <w:szCs w:val="28"/>
-          <w:lang w:val="de-DE"/>
-        </w:rPr>
-        <w:t>&lt;/</w:t>
-      </w:r>
-      <w:proofErr w:type="spellStart"/>
-      <w:r>
-        <w:rPr>
-          <w:rFonts w:ascii="Nova Cut" w:hAnsi="Nova Cut" w:cs="Consolas"/>
-          <w:color w:val="000000"/>
-          <w:sz w:val="28"/>
-          <w:szCs w:val="28"/>
-          <w:lang w:val="de-DE"/>
-        </w:rPr>
-        <w:t>size</w:t>
-      </w:r>
-      <w:proofErr w:type="spellEnd"/>
-      <w:r>
-        <w:rPr>
-          <w:rFonts w:ascii="Nova Cut" w:hAnsi="Nova Cut" w:cs="Consolas"/>
-          <w:color w:val="000000"/>
-          <w:sz w:val="28"/>
-          <w:szCs w:val="28"/>
-          <w:lang w:val="de-DE"/>
-        </w:rPr>
-        <w:t>&gt; oder &lt;</w:t>
-      </w:r>
-      <w:proofErr w:type="spellStart"/>
-      <w:r>
-        <w:rPr>
-          <w:rFonts w:ascii="Nova Cut" w:hAnsi="Nova Cut" w:cs="Consolas"/>
-          <w:color w:val="000000"/>
-          <w:sz w:val="28"/>
-          <w:szCs w:val="28"/>
-          <w:lang w:val="de-DE"/>
-        </w:rPr>
-        <w:t>size</w:t>
-      </w:r>
-      <w:proofErr w:type="spellEnd"/>
-      <w:r>
-        <w:rPr>
-          <w:rFonts w:ascii="Nova Cut" w:hAnsi="Nova Cut" w:cs="Consolas"/>
-          <w:color w:val="000000"/>
-          <w:sz w:val="28"/>
-          <w:szCs w:val="28"/>
-          <w:lang w:val="de-DE"/>
-        </w:rPr>
-        <w:t>=20&gt;kleine&lt;/</w:t>
-      </w:r>
-      <w:proofErr w:type="spellStart"/>
-      <w:r>
-        <w:rPr>
-          <w:rFonts w:ascii="Nova Cut" w:hAnsi="Nova Cut" w:cs="Consolas"/>
-          <w:color w:val="000000"/>
-          <w:sz w:val="28"/>
-          <w:szCs w:val="28"/>
-          <w:lang w:val="de-DE"/>
-        </w:rPr>
-        <w:t>size</w:t>
-      </w:r>
-      <w:proofErr w:type="spellEnd"/>
-      <w:r>
-        <w:rPr>
-          <w:rFonts w:ascii="Nova Cut" w:hAnsi="Nova Cut" w:cs="Consolas"/>
-          <w:color w:val="000000"/>
-          <w:sz w:val="28"/>
-          <w:szCs w:val="28"/>
-          <w:lang w:val="de-DE"/>
-        </w:rPr>
-        <w:t>&gt; Text mit &lt;</w:t>
-      </w:r>
-      <w:proofErr w:type="spellStart"/>
-      <w:r>
-        <w:rPr>
-          <w:rFonts w:ascii="Nova Cut" w:hAnsi="Nova Cut" w:cs="Consolas"/>
-          <w:color w:val="000000"/>
-          <w:sz w:val="28"/>
-          <w:szCs w:val="28"/>
-          <w:lang w:val="de-DE"/>
-        </w:rPr>
-        <w:t>color</w:t>
-      </w:r>
-      <w:proofErr w:type="spellEnd"/>
-      <w:r>
-        <w:rPr>
-          <w:rFonts w:ascii="Nova Cut" w:hAnsi="Nova Cut" w:cs="Consolas"/>
-          <w:color w:val="000000"/>
-          <w:sz w:val="28"/>
-          <w:szCs w:val="28"/>
-          <w:lang w:val="de-DE"/>
-        </w:rPr>
-        <w:t>=</w:t>
-      </w:r>
-      <w:proofErr w:type="spellStart"/>
-      <w:r>
-        <w:rPr>
-          <w:rFonts w:ascii="Nova Cut" w:hAnsi="Nova Cut" w:cs="Consolas"/>
-          <w:color w:val="000000"/>
-          <w:sz w:val="28"/>
-          <w:szCs w:val="28"/>
-          <w:lang w:val="de-DE"/>
-        </w:rPr>
-        <w:t>red</w:t>
-      </w:r>
-      <w:proofErr w:type="spellEnd"/>
-      <w:r>
-        <w:rPr>
-          <w:rFonts w:ascii="Nova Cut" w:hAnsi="Nova Cut" w:cs="Consolas"/>
-          <w:color w:val="000000"/>
-          <w:sz w:val="28"/>
-          <w:szCs w:val="28"/>
-          <w:lang w:val="de-DE"/>
-        </w:rPr>
-        <w:t>&gt;unterschiedlichen&lt;/</w:t>
-      </w:r>
-      <w:proofErr w:type="spellStart"/>
-      <w:r>
-        <w:rPr>
-          <w:rFonts w:ascii="Nova Cut" w:hAnsi="Nova Cut" w:cs="Consolas"/>
-          <w:color w:val="000000"/>
-          <w:sz w:val="28"/>
-          <w:szCs w:val="28"/>
-          <w:lang w:val="de-DE"/>
-        </w:rPr>
-        <w:t>color</w:t>
-      </w:r>
-      <w:proofErr w:type="spellEnd"/>
-      <w:r>
-        <w:rPr>
-          <w:rFonts w:ascii="Nova Cut" w:hAnsi="Nova Cut" w:cs="Consolas"/>
-          <w:color w:val="000000"/>
-          <w:sz w:val="28"/>
-          <w:szCs w:val="28"/>
-          <w:lang w:val="de-DE"/>
-        </w:rPr>
-        <w:t>&gt; &lt;</w:t>
-      </w:r>
-      <w:proofErr w:type="spellStart"/>
-      <w:r>
-        <w:rPr>
-          <w:rFonts w:ascii="Nova Cut" w:hAnsi="Nova Cut" w:cs="Consolas"/>
-          <w:color w:val="000000"/>
-          <w:sz w:val="28"/>
-          <w:szCs w:val="28"/>
-          <w:lang w:val="de-DE"/>
-        </w:rPr>
-        <w:t>color</w:t>
-      </w:r>
-      <w:proofErr w:type="spellEnd"/>
-      <w:r>
-        <w:rPr>
-          <w:rFonts w:ascii="Nova Cut" w:hAnsi="Nova Cut" w:cs="Consolas"/>
-          <w:color w:val="000000"/>
-          <w:sz w:val="28"/>
-          <w:szCs w:val="28"/>
-          <w:lang w:val="de-DE"/>
-        </w:rPr>
-        <w:t>=</w:t>
-      </w:r>
-      <w:proofErr w:type="spellStart"/>
-      <w:r>
-        <w:rPr>
-          <w:rFonts w:ascii="Nova Cut" w:hAnsi="Nova Cut" w:cs="Consolas"/>
-          <w:color w:val="000000"/>
-          <w:sz w:val="28"/>
-          <w:szCs w:val="28"/>
-          <w:lang w:val="de-DE"/>
-        </w:rPr>
-        <w:t>green</w:t>
-      </w:r>
-      <w:proofErr w:type="spellEnd"/>
-      <w:r>
-        <w:rPr>
-          <w:rFonts w:ascii="Nova Cut" w:hAnsi="Nova Cut" w:cs="Consolas"/>
-          <w:color w:val="000000"/>
-          <w:sz w:val="28"/>
-          <w:szCs w:val="28"/>
-          <w:lang w:val="de-DE"/>
-        </w:rPr>
-        <w:t>&gt;Farben&lt;/</w:t>
-      </w:r>
-      <w:proofErr w:type="spellStart"/>
-      <w:r>
-        <w:rPr>
-          <w:rFonts w:ascii="Nova Cut" w:hAnsi="Nova Cut" w:cs="Consolas"/>
-          <w:color w:val="000000"/>
-          <w:sz w:val="28"/>
-          <w:szCs w:val="28"/>
-          <w:lang w:val="de-DE"/>
-        </w:rPr>
-        <w:t>color</w:t>
-      </w:r>
-      <w:proofErr w:type="spellEnd"/>
-      <w:r>
-        <w:rPr>
-          <w:rFonts w:ascii="Nova Cut" w:hAnsi="Nova Cut" w:cs="Consolas"/>
-          <w:color w:val="000000"/>
-          <w:sz w:val="28"/>
-          <w:szCs w:val="28"/>
-          <w:lang w:val="de-DE"/>
-        </w:rPr>
-        <w:t>&gt; zeigen</w:t>
+        <w:t>Man kann auch &lt;size=60&gt;Grosse&lt;/size&gt; oder &lt;size=20&gt;kleine&lt;/size&gt; Text mit &lt;color=red&gt;unterschiedlichen&lt;/color&gt; &lt;color=green&gt;Farben&lt;/color&gt; zeigen</w:t>
       </w:r>
     </w:p>
     <w:p>
@@ -1296,10 +880,11 @@
           <w:szCs w:val="28"/>
           <w:lang w:val="de-DE"/>
         </w:rPr>
-        <w:t>&lt;</w:t>
-      </w:r>
-      <w:proofErr w:type="spellStart"/>
-      <w:r>
+        <w:t>&lt;new&gt;</w:t>
+      </w:r>
+    </w:p>
+    <w:p>
+      <w:pPr>
         <w:rPr>
           <w:rFonts w:ascii="Nova Cut" w:hAnsi="Nova Cut" w:cs="Consolas"/>
           <w:color w:val="000000"/>
@@ -1307,9 +892,7 @@
           <w:szCs w:val="28"/>
           <w:lang w:val="de-DE"/>
         </w:rPr>
-        <w:t>new</w:t>
-      </w:r>
-      <w:proofErr w:type="spellEnd"/>
+      </w:pPr>
       <w:r>
         <w:rPr>
           <w:rFonts w:ascii="Nova Cut" w:hAnsi="Nova Cut" w:cs="Consolas"/>
@@ -1318,50 +901,7 @@
           <w:szCs w:val="28"/>
           <w:lang w:val="de-DE"/>
         </w:rPr>
-        <w:t>&gt;</w:t>
-      </w:r>
-    </w:p>
-    <w:p>
-      <w:pPr>
-        <w:rPr>
-          <w:rFonts w:ascii="Nova Cut" w:hAnsi="Nova Cut" w:cs="Consolas"/>
-          <w:color w:val="000000"/>
-          <w:sz w:val="28"/>
-          <w:szCs w:val="28"/>
-          <w:lang w:val="de-DE"/>
-        </w:rPr>
-      </w:pPr>
-      <w:r>
-        <w:rPr>
-          <w:rFonts w:ascii="Nova Cut" w:hAnsi="Nova Cut" w:cs="Consolas"/>
-          <w:color w:val="000000"/>
-          <w:sz w:val="28"/>
-          <w:szCs w:val="28"/>
-          <w:lang w:val="de-DE"/>
-        </w:rPr>
-        <w:t xml:space="preserve">Wenn ihr mehr </w:t>
-      </w:r>
-      <w:proofErr w:type="spellStart"/>
-      <w:r>
-        <w:rPr>
-          <w:rFonts w:ascii="Nova Cut" w:hAnsi="Nova Cut" w:cs="Consolas"/>
-          <w:color w:val="000000"/>
-          <w:sz w:val="28"/>
-          <w:szCs w:val="28"/>
-          <w:lang w:val="de-DE"/>
-        </w:rPr>
-        <w:t>efahtren</w:t>
-      </w:r>
-      <w:proofErr w:type="spellEnd"/>
-      <w:r>
-        <w:rPr>
-          <w:rFonts w:ascii="Nova Cut" w:hAnsi="Nova Cut" w:cs="Consolas"/>
-          <w:color w:val="000000"/>
-          <w:sz w:val="28"/>
-          <w:szCs w:val="28"/>
-          <w:lang w:val="de-DE"/>
-        </w:rPr>
-        <w:t xml:space="preserve"> wollt: </w:t>
+        <w:t xml:space="preserve">Wenn ihr mehr efahtren wollt: </w:t>
       </w:r>
       <w:hyperlink r:id="rId7" w:history="1">
         <w:r>
@@ -1540,29 +1080,7 @@
           <w:szCs w:val="19"/>
           <w:lang w:val="de-DE"/>
         </w:rPr>
-        <w:t>&lt;</w:t>
-      </w:r>
-      <w:proofErr w:type="spellStart"/>
-      <w:r>
-        <w:rPr>
-          <w:rFonts w:ascii="Consolas" w:hAnsi="Consolas" w:cs="Consolas"/>
-          <w:color w:val="000000"/>
-          <w:sz w:val="19"/>
-          <w:szCs w:val="19"/>
-          <w:lang w:val="de-DE"/>
-        </w:rPr>
-        <w:t>new</w:t>
-      </w:r>
-      <w:proofErr w:type="spellEnd"/>
-      <w:r>
-        <w:rPr>
-          <w:rFonts w:ascii="Consolas" w:hAnsi="Consolas" w:cs="Consolas"/>
-          <w:color w:val="000000"/>
-          <w:sz w:val="19"/>
-          <w:szCs w:val="19"/>
-          <w:lang w:val="de-DE"/>
-        </w:rPr>
-        <w:t>&gt;</w:t>
+        <w:t>&lt;new&gt;</w:t>
       </w:r>
     </w:p>
     <w:p>
@@ -1702,29 +1220,7 @@
           <w:szCs w:val="19"/>
           <w:lang w:val="de-DE"/>
         </w:rPr>
-        <w:t>&lt;</w:t>
-      </w:r>
-      <w:proofErr w:type="spellStart"/>
-      <w:r>
-        <w:rPr>
-          <w:rFonts w:ascii="Consolas" w:hAnsi="Consolas" w:cs="Consolas"/>
-          <w:color w:val="000000"/>
-          <w:sz w:val="19"/>
-          <w:szCs w:val="19"/>
-          <w:lang w:val="de-DE"/>
-        </w:rPr>
-        <w:t>new</w:t>
-      </w:r>
-      <w:proofErr w:type="spellEnd"/>
-      <w:r>
-        <w:rPr>
-          <w:rFonts w:ascii="Consolas" w:hAnsi="Consolas" w:cs="Consolas"/>
-          <w:color w:val="000000"/>
-          <w:sz w:val="19"/>
-          <w:szCs w:val="19"/>
-          <w:lang w:val="de-DE"/>
-        </w:rPr>
-        <w:t>&gt;</w:t>
+        <w:t>&lt;new&gt;</w:t>
       </w:r>
     </w:p>
     <w:p>
@@ -1749,249 +1245,7 @@
           <w:szCs w:val="19"/>
           <w:lang w:val="de-DE"/>
         </w:rPr>
-        <w:t>Man kann auch &lt;</w:t>
-      </w:r>
-      <w:proofErr w:type="spellStart"/>
-      <w:r>
-        <w:rPr>
-          <w:rFonts w:ascii="Consolas" w:hAnsi="Consolas" w:cs="Consolas"/>
-          <w:color w:val="000000"/>
-          <w:sz w:val="19"/>
-          <w:szCs w:val="19"/>
-          <w:lang w:val="de-DE"/>
-        </w:rPr>
-        <w:t>size</w:t>
-      </w:r>
-      <w:proofErr w:type="spellEnd"/>
-      <w:r>
-        <w:rPr>
-          <w:rFonts w:ascii="Consolas" w:hAnsi="Consolas" w:cs="Consolas"/>
-          <w:color w:val="000000"/>
-          <w:sz w:val="19"/>
-          <w:szCs w:val="19"/>
-          <w:lang w:val="de-DE"/>
-        </w:rPr>
-        <w:t>=60&gt;</w:t>
-      </w:r>
-      <w:proofErr w:type="spellStart"/>
-      <w:r>
-        <w:rPr>
-          <w:rFonts w:ascii="Consolas" w:hAnsi="Consolas" w:cs="Consolas"/>
-          <w:color w:val="000000"/>
-          <w:sz w:val="19"/>
-          <w:szCs w:val="19"/>
-          <w:lang w:val="de-DE"/>
-        </w:rPr>
-        <w:t>Grosse</w:t>
-      </w:r>
-      <w:proofErr w:type="spellEnd"/>
-      <w:r>
-        <w:rPr>
-          <w:rFonts w:ascii="Consolas" w:hAnsi="Consolas" w:cs="Consolas"/>
-          <w:color w:val="000000"/>
-          <w:sz w:val="19"/>
-          <w:szCs w:val="19"/>
-          <w:lang w:val="de-DE"/>
-        </w:rPr>
-        <w:t>&lt;/</w:t>
-      </w:r>
-      <w:proofErr w:type="spellStart"/>
-      <w:r>
-        <w:rPr>
-          <w:rFonts w:ascii="Consolas" w:hAnsi="Consolas" w:cs="Consolas"/>
-          <w:color w:val="000000"/>
-          <w:sz w:val="19"/>
-          <w:szCs w:val="19"/>
-          <w:lang w:val="de-DE"/>
-        </w:rPr>
-        <w:t>size</w:t>
-      </w:r>
-      <w:proofErr w:type="spellEnd"/>
-      <w:r>
-        <w:rPr>
-          <w:rFonts w:ascii="Consolas" w:hAnsi="Consolas" w:cs="Consolas"/>
-          <w:color w:val="000000"/>
-          <w:sz w:val="19"/>
-          <w:szCs w:val="19"/>
-          <w:lang w:val="de-DE"/>
-        </w:rPr>
-        <w:t>&gt; oder &lt;</w:t>
-      </w:r>
-      <w:proofErr w:type="spellStart"/>
-      <w:r>
-        <w:rPr>
-          <w:rFonts w:ascii="Consolas" w:hAnsi="Consolas" w:cs="Consolas"/>
-          <w:color w:val="000000"/>
-          <w:sz w:val="19"/>
-          <w:szCs w:val="19"/>
-          <w:lang w:val="de-DE"/>
-        </w:rPr>
-        <w:t>size</w:t>
-      </w:r>
-      <w:proofErr w:type="spellEnd"/>
-      <w:r>
-        <w:rPr>
-          <w:rFonts w:ascii="Consolas" w:hAnsi="Consolas" w:cs="Consolas"/>
-          <w:color w:val="000000"/>
-          <w:sz w:val="19"/>
-          <w:szCs w:val="19"/>
-          <w:lang w:val="de-DE"/>
-        </w:rPr>
-        <w:t>=20&gt;kleine&lt;/</w:t>
-      </w:r>
-      <w:proofErr w:type="spellStart"/>
-      <w:r>
-        <w:rPr>
-          <w:rFonts w:ascii="Consolas" w:hAnsi="Consolas" w:cs="Consolas"/>
-          <w:color w:val="000000"/>
-          <w:sz w:val="19"/>
-          <w:szCs w:val="19"/>
-          <w:lang w:val="de-DE"/>
-        </w:rPr>
-        <w:t>size</w:t>
-      </w:r>
-      <w:proofErr w:type="spellEnd"/>
-      <w:r>
-        <w:rPr>
-          <w:rFonts w:ascii="Consolas" w:hAnsi="Consolas" w:cs="Consolas"/>
-          <w:color w:val="000000"/>
-          <w:sz w:val="19"/>
-          <w:szCs w:val="19"/>
-          <w:lang w:val="de-DE"/>
-        </w:rPr>
-        <w:t>&gt; Text mit &lt;</w:t>
-      </w:r>
-      <w:proofErr w:type="spellStart"/>
-      <w:r>
-        <w:rPr>
-          <w:rFonts w:ascii="Consolas" w:hAnsi="Consolas" w:cs="Consolas"/>
-          <w:color w:val="000000"/>
-          <w:sz w:val="19"/>
-          <w:szCs w:val="19"/>
-          <w:lang w:val="de-DE"/>
-        </w:rPr>
-        <w:t>color</w:t>
-      </w:r>
-      <w:proofErr w:type="spellEnd"/>
-      <w:r>
-        <w:rPr>
-          <w:rFonts w:ascii="Consolas" w:hAnsi="Consolas" w:cs="Consolas"/>
-          <w:color w:val="000000"/>
-          <w:sz w:val="19"/>
-          <w:szCs w:val="19"/>
-          <w:lang w:val="de-DE"/>
-        </w:rPr>
-        <w:t>=</w:t>
-      </w:r>
-      <w:proofErr w:type="spellStart"/>
-      <w:r>
-        <w:rPr>
-          <w:rFonts w:ascii="Consolas" w:hAnsi="Consolas" w:cs="Consolas"/>
-          <w:color w:val="000000"/>
-          <w:sz w:val="19"/>
-          <w:szCs w:val="19"/>
-          <w:lang w:val="de-DE"/>
-        </w:rPr>
-        <w:t>red</w:t>
-      </w:r>
-      <w:proofErr w:type="spellEnd"/>
-      <w:r>
-        <w:rPr>
-          <w:rFonts w:ascii="Consolas" w:hAnsi="Consolas" w:cs="Consolas"/>
-          <w:color w:val="000000"/>
-          <w:sz w:val="19"/>
-          <w:szCs w:val="19"/>
-          <w:lang w:val="de-DE"/>
-        </w:rPr>
-        <w:t>&gt;unterschiedlichen&lt;/</w:t>
-      </w:r>
-      <w:proofErr w:type="spellStart"/>
-      <w:r>
-        <w:rPr>
-          <w:rFonts w:ascii="Consolas" w:hAnsi="Consolas" w:cs="Consolas"/>
-          <w:color w:val="000000"/>
-          <w:sz w:val="19"/>
-          <w:szCs w:val="19"/>
-          <w:lang w:val="de-DE"/>
-        </w:rPr>
-        <w:t>color</w:t>
-      </w:r>
-      <w:proofErr w:type="spellEnd"/>
-      <w:r>
-        <w:rPr>
-          <w:rFonts w:ascii="Consolas" w:hAnsi="Consolas" w:cs="Consolas"/>
-          <w:color w:val="000000"/>
-          <w:sz w:val="19"/>
-          <w:szCs w:val="19"/>
-          <w:lang w:val="de-DE"/>
-        </w:rPr>
-        <w:t>&gt; &lt;</w:t>
-      </w:r>
-      <w:proofErr w:type="spellStart"/>
-      <w:r>
-        <w:rPr>
-          <w:rFonts w:ascii="Consolas" w:hAnsi="Consolas" w:cs="Consolas"/>
-          <w:color w:val="000000"/>
-          <w:sz w:val="19"/>
-          <w:szCs w:val="19"/>
-          <w:lang w:val="de-DE"/>
-        </w:rPr>
-        <w:t>color</w:t>
-      </w:r>
-      <w:proofErr w:type="spellEnd"/>
-      <w:r>
-        <w:rPr>
-          <w:rFonts w:ascii="Consolas" w:hAnsi="Consolas" w:cs="Consolas"/>
-          <w:color w:val="000000"/>
-          <w:sz w:val="19"/>
-          <w:szCs w:val="19"/>
-          <w:lang w:val="de-DE"/>
-        </w:rPr>
-        <w:t>=</w:t>
-      </w:r>
-      <w:proofErr w:type="spellStart"/>
-      <w:r>
-        <w:rPr>
-          <w:rFonts w:ascii="Consolas" w:hAnsi="Consolas" w:cs="Consolas"/>
-          <w:color w:val="000000"/>
-          <w:sz w:val="19"/>
-          <w:szCs w:val="19"/>
-          <w:lang w:val="de-DE"/>
-        </w:rPr>
-        <w:t>green</w:t>
-      </w:r>
-      <w:proofErr w:type="spellEnd"/>
-      <w:r>
-        <w:rPr>
-          <w:rFonts w:ascii="Consolas" w:hAnsi="Consolas" w:cs="Consolas"/>
-          <w:color w:val="000000"/>
-          <w:sz w:val="19"/>
-          <w:szCs w:val="19"/>
-          <w:lang w:val="de-DE"/>
-        </w:rPr>
-        <w:t>&gt;Farben&lt;/</w:t>
-      </w:r>
-      <w:proofErr w:type="spellStart"/>
-      <w:r>
-        <w:rPr>
-          <w:rFonts w:ascii="Consolas" w:hAnsi="Consolas" w:cs="Consolas"/>
-          <w:color w:val="000000"/>
-          <w:sz w:val="19"/>
-          <w:szCs w:val="19"/>
-          <w:lang w:val="de-DE"/>
-        </w:rPr>
-        <w:t>color</w:t>
-      </w:r>
-      <w:proofErr w:type="spellEnd"/>
-      <w:r>
-        <w:rPr>
-          <w:rFonts w:ascii="Consolas" w:hAnsi="Consolas" w:cs="Consolas"/>
-          <w:color w:val="000000"/>
-          <w:sz w:val="19"/>
-          <w:szCs w:val="19"/>
-          <w:lang w:val="de-DE"/>
-        </w:rPr>
-        <w:t>&gt; zeigen</w:t>
+        <w:t>Man kann auch &lt;size=60&gt;Grosse&lt;/size&gt; oder &lt;size=20&gt;kleine&lt;/size&gt; Text mit &lt;color=red&gt;unterschiedlichen&lt;/color&gt; &lt;color=green&gt;Farben&lt;/color&gt; zeigen</w:t>
       </w:r>
     </w:p>
     <w:p>
@@ -2016,29 +1270,7 @@
           <w:szCs w:val="19"/>
           <w:lang w:val="de-DE"/>
         </w:rPr>
-        <w:t>&lt;</w:t>
-      </w:r>
-      <w:proofErr w:type="spellStart"/>
-      <w:r>
-        <w:rPr>
-          <w:rFonts w:ascii="Consolas" w:hAnsi="Consolas" w:cs="Consolas"/>
-          <w:color w:val="000000"/>
-          <w:sz w:val="19"/>
-          <w:szCs w:val="19"/>
-          <w:lang w:val="de-DE"/>
-        </w:rPr>
-        <w:t>new</w:t>
-      </w:r>
-      <w:proofErr w:type="spellEnd"/>
-      <w:r>
-        <w:rPr>
-          <w:rFonts w:ascii="Consolas" w:hAnsi="Consolas" w:cs="Consolas"/>
-          <w:color w:val="000000"/>
-          <w:sz w:val="19"/>
-          <w:szCs w:val="19"/>
-          <w:lang w:val="de-DE"/>
-        </w:rPr>
-        <w:t>&gt;</w:t>
+        <w:t>&lt;new&gt;</w:t>
       </w:r>
     </w:p>
     <w:p>
@@ -2061,29 +1293,8 @@
           <w:szCs w:val="19"/>
           <w:lang w:val="de-DE"/>
         </w:rPr>
-        <w:t xml:space="preserve">Wenn ihr mehr </w:t>
-      </w:r>
-      <w:proofErr w:type="spellStart"/>
-      <w:r>
-        <w:rPr>
-          <w:rFonts w:ascii="Consolas" w:hAnsi="Consolas" w:cs="Consolas"/>
-          <w:color w:val="000000"/>
-          <w:sz w:val="19"/>
-          <w:szCs w:val="19"/>
-          <w:lang w:val="de-DE"/>
-        </w:rPr>
-        <w:t>efahtren</w:t>
-      </w:r>
-      <w:proofErr w:type="spellEnd"/>
-      <w:r>
-        <w:rPr>
-          <w:rFonts w:ascii="Consolas" w:hAnsi="Consolas" w:cs="Consolas"/>
-          <w:color w:val="000000"/>
-          <w:sz w:val="19"/>
-          <w:szCs w:val="19"/>
-          <w:lang w:val="de-DE"/>
-        </w:rPr>
-        <w:t xml:space="preserve"> wollt: https://docs.unity3d.com/Manual/StyledText.html</w:t>
+        <w:lastRenderedPageBreak/>
+        <w:t>Wenn ihr mehr efahtren wollt: https://docs.unity3d.com/Manual/StyledText.html</w:t>
       </w:r>
     </w:p>
     <w:sectPr>

</xml_diff>

<commit_message>
Big Update! Save Option And Sound
I made a very easy method to Save and Load the Player Data
Also I started to Add Sound
</commit_message>
<xml_diff>
--- a/Assets/Story/Dialoges/Anleitung - Lange Dialoge Erstellen.docx
+++ b/Assets/Story/Dialoges/Anleitung - Lange Dialoge Erstellen.docx
@@ -261,8 +261,6 @@
         <w:tab/>
         <w:t>- Man muss mindestens ein Leerzeichen zwischen den RichTextAttributen Lassen</w:t>
       </w:r>
-      <w:bookmarkStart w:id="0" w:name="_GoBack"/>
-      <w:bookmarkEnd w:id="0"/>
     </w:p>
     <w:p>
       <w:pPr>
@@ -342,15 +340,13 @@
       <w:pPr>
         <w:ind w:left="720"/>
         <w:rPr>
-          <w:rFonts w:ascii="Nova Cut" w:hAnsi="Nova Cut" w:cs="Consolas"/>
-          <w:color w:val="000000"/>
-          <w:sz w:val="19"/>
-          <w:szCs w:val="19"/>
-          <w:lang w:val="de-DE"/>
-        </w:rPr>
-      </w:pPr>
-      <w:r>
-        <w:rPr>
+          <w:rFonts w:ascii="Nova Cut" w:hAnsi="Nova Cut"/>
+          <w:lang w:val="de-DE"/>
+        </w:rPr>
+      </w:pPr>
+      <w:r>
+        <w:rPr>
+          <w:rFonts w:ascii="Nova Cut" w:hAnsi="Nova Cut"/>
           <w:noProof/>
         </w:rPr>
         <w:drawing>
@@ -424,31 +420,17 @@
           <w:szCs w:val="19"/>
           <w:lang w:val="de-DE"/>
         </w:rPr>
-        <w:t>Das ist ein Beispiel, wie lange der Text sein sollte!</w:t>
-      </w:r>
-    </w:p>
-    <w:p>
-      <w:pPr>
-        <w:ind w:left="720"/>
-        <w:rPr>
-          <w:lang w:val="de-DE"/>
-        </w:rPr>
-      </w:pPr>
-      <w:r>
-        <w:rPr>
-          <w:rFonts w:ascii="Corbel" w:hAnsi="Corbel" w:cs="Consolas"/>
+        <w:t>Das ist ein Beispiel, wie lange der Text</w:t>
+      </w:r>
+      <w:r>
+        <w:rPr>
+          <w:rFonts w:ascii="Nova Cut" w:hAnsi="Nova Cut" w:cs="Consolas"/>
           <w:color w:val="000000"/>
           <w:sz w:val="19"/>
           <w:szCs w:val="19"/>
           <w:lang w:val="de-DE"/>
         </w:rPr>
-        <w:t>Das ist ein Beispiel, wie lange der Text sein sollte!</w:t>
-      </w:r>
-      <w:r>
-        <w:rPr>
-          <w:lang w:val="de-DE"/>
-        </w:rPr>
-        <w:t xml:space="preserve"> </w:t>
+        <w:t xml:space="preserve"> sein sollte, um ein</w:t>
       </w:r>
     </w:p>
     <w:p>
@@ -458,6 +440,28 @@
           <w:lang w:val="de-DE"/>
         </w:rPr>
       </w:pPr>
+      <w:r>
+        <w:rPr>
+          <w:rFonts w:ascii="Corbel" w:hAnsi="Corbel" w:cs="Consolas"/>
+          <w:color w:val="000000"/>
+          <w:sz w:val="19"/>
+          <w:szCs w:val="19"/>
+          <w:lang w:val="de-DE"/>
+        </w:rPr>
+        <w:t>Das ist ein Beispiel, wie lange der Text</w:t>
+      </w:r>
+      <w:r>
+        <w:rPr>
+          <w:rFonts w:ascii="Corbel" w:hAnsi="Corbel" w:cs="Consolas"/>
+          <w:color w:val="000000"/>
+          <w:sz w:val="19"/>
+          <w:szCs w:val="19"/>
+          <w:lang w:val="de-DE"/>
+        </w:rPr>
+        <w:t xml:space="preserve"> sein sollte, um ein</w:t>
+      </w:r>
+      <w:bookmarkStart w:id="0" w:name="_GoBack"/>
+      <w:bookmarkEnd w:id="0"/>
     </w:p>
     <w:p>
       <w:pPr>
@@ -547,6 +551,7 @@
         <w:rPr>
           <w:lang w:val="de-DE"/>
         </w:rPr>
+        <w:lastRenderedPageBreak/>
         <w:t>Template:</w:t>
       </w:r>
     </w:p>
@@ -627,14 +632,6 @@
         <w:br/>
         <w:t>uch überlassen (bisschen schöner auch noch)</w:t>
       </w:r>
-    </w:p>
-    <w:p>
-      <w:pPr>
-        <w:rPr>
-          <w:rFonts w:ascii="Nova Cut" w:hAnsi="Nova Cut"/>
-          <w:lang w:val="de-DE"/>
-        </w:rPr>
-      </w:pPr>
     </w:p>
     <w:p>
       <w:pPr>
@@ -1293,7 +1290,6 @@
           <w:szCs w:val="19"/>
           <w:lang w:val="de-DE"/>
         </w:rPr>
-        <w:lastRenderedPageBreak/>
         <w:t>Wenn ihr mehr efahtren wollt: https://docs.unity3d.com/Manual/StyledText.html</w:t>
       </w:r>
     </w:p>

</xml_diff>